<commit_message>
added owner information to each order to restrict access
</commit_message>
<xml_diff>
--- a/documentation/CIT Deployment Wizard - Specification.docx
+++ b/documentation/CIT Deployment Wizard - Specification.docx
@@ -5851,250 +5851,248 @@
       <w:r>
         <w:t>The purpose of this document is to articulate the features required to be in the software and document considerations for improvements or additional features that may addressed by future versions of the software.</w:t>
       </w:r>
-      <w:bookmarkStart w:id="2" w:name="_GoBack"/>
+    </w:p>
+    <w:p>
+      <w:r>
+        <w:t>The intended audience is developers, system engineers, product marketing team, and managers.</w:t>
+      </w:r>
+    </w:p>
+    <w:p>
+      <w:pPr>
+        <w:pStyle w:val="Heading2"/>
+      </w:pPr>
+      <w:bookmarkStart w:id="2" w:name="_Toc442707058"/>
+      <w:r>
+        <w:t>Scope</w:t>
+      </w:r>
       <w:bookmarkEnd w:id="2"/>
     </w:p>
     <w:p>
       <w:r>
-        <w:t>The intended audience is developers, system engineers, product marketing team, and managers.</w:t>
+        <w:t xml:space="preserve">The Wizard helps a system administrator to deploy the Intel Cloud Integrity Technology 3.0 </w:t>
+      </w:r>
+      <w:r>
+        <w:t xml:space="preserve">server </w:t>
+      </w:r>
+      <w:r>
+        <w:t>components</w:t>
+      </w:r>
+      <w:r>
+        <w:t>, including Attestation Service, Trust Director, Key Broker, Key Broker Proxy, and OpenStack Extensions</w:t>
+      </w:r>
+      <w:r>
+        <w:t xml:space="preserve"> for the OpenStack controller</w:t>
+      </w:r>
+      <w:r>
+        <w:t>.</w:t>
+      </w:r>
+    </w:p>
+    <w:p>
+      <w:r>
+        <w:t>The Wizard provides an easy-to-use web-based</w:t>
+      </w:r>
+      <w:r>
+        <w:t xml:space="preserve"> interface to guide the administrator through the available deployment options, monitor progress during deployment, and view the outcome.</w:t>
+      </w:r>
+    </w:p>
+    <w:p>
+      <w:r>
+        <w:t>The Wizard does not include deployment of the Trust Agent. Automated deployment of the Trust Agent to Linux and Windows hosts may be included in a future version of the Wizard or a future version of the Attestation Service.</w:t>
+      </w:r>
+    </w:p>
+    <w:p>
+      <w:r>
+        <w:t>The Wizard does not include deployment of OpenStack. However, given an existing OpenStack installation, the Wizard includes deployment of the Intel Cloud Integrity Technology 3.0 OpenStack Extensions</w:t>
+      </w:r>
+      <w:r>
+        <w:t xml:space="preserve"> </w:t>
+      </w:r>
+      <w:r>
+        <w:t>for the OpenStack controller</w:t>
+      </w:r>
+      <w:r>
+        <w:t>.</w:t>
       </w:r>
     </w:p>
     <w:p>
       <w:pPr>
         <w:pStyle w:val="Heading2"/>
       </w:pPr>
-      <w:bookmarkStart w:id="3" w:name="_Toc442707058"/>
-      <w:r>
-        <w:t>Scope</w:t>
+      <w:bookmarkStart w:id="3" w:name="_Toc442707059"/>
+      <w:r>
+        <w:t>Definitions, Acronyms, Abbreviations</w:t>
       </w:r>
       <w:bookmarkEnd w:id="3"/>
     </w:p>
     <w:p>
       <w:r>
-        <w:t xml:space="preserve">The Wizard helps a system administrator to deploy the Intel Cloud Integrity Technology 3.0 </w:t>
-      </w:r>
-      <w:r>
-        <w:t xml:space="preserve">server </w:t>
-      </w:r>
-      <w:r>
-        <w:t>components</w:t>
-      </w:r>
-      <w:r>
-        <w:t>, including Attestation Service, Trust Director, Key Broker, Key Broker Proxy, and OpenStack Extensions</w:t>
-      </w:r>
-      <w:r>
-        <w:t xml:space="preserve"> for the OpenStack controller</w:t>
+        <w:t>The key words "MUST", "MUST NOT", "REQUIRED", "SHALL", "SHALL NOT", "SHOULD", "SHOULD NOT", "RECOMMENDED", "MAY", and "OPTIONAL" in this document are to be interpreted as described in RFC 2119</w:t>
       </w:r>
       <w:r>
         <w:t>.</w:t>
       </w:r>
     </w:p>
     <w:p>
-      <w:r>
-        <w:t>The Wizard provides an easy-to-use web-based</w:t>
-      </w:r>
-      <w:r>
-        <w:t xml:space="preserve"> interface to guide the administrator through the available deployment options, monitor progress during deployment, and view the outcome.</w:t>
-      </w:r>
-    </w:p>
-    <w:p>
-      <w:r>
-        <w:t>The Wizard does not include deployment of the Trust Agent. Automated deployment of the Trust Agent to Linux and Windows hosts may be included in a future version of the Wizard or a future version of the Attestation Service.</w:t>
-      </w:r>
-    </w:p>
-    <w:p>
-      <w:r>
-        <w:t>The Wizard does not include deployment of OpenStack. However, given an existing OpenStack installation, the Wizard includes deployment of the Intel Cloud Integrity Technology 3.0 OpenStack Extensions</w:t>
-      </w:r>
-      <w:r>
-        <w:t xml:space="preserve"> </w:t>
-      </w:r>
-      <w:r>
-        <w:t>for the OpenStack controller</w:t>
-      </w:r>
-      <w:r>
-        <w:t>.</w:t>
-      </w:r>
-    </w:p>
+      <w:pPr>
+        <w:pStyle w:val="Heading3"/>
+      </w:pPr>
+      <w:bookmarkStart w:id="4" w:name="_Toc442707060"/>
+      <w:r>
+        <w:t>Acronyms</w:t>
+      </w:r>
+      <w:bookmarkEnd w:id="4"/>
+    </w:p>
+    <w:p>
+      <w:r>
+        <w:t>CSP - cloud service provider</w:t>
+      </w:r>
+    </w:p>
+    <w:p>
+      <w:r>
+        <w:t>CSC - cloud service consumer (the enterprise customer that is using the CSP), this term is used only to refer to an enterprise in situations when it is acting specifically as a customer of a CSP</w:t>
+      </w:r>
+    </w:p>
+    <w:p/>
     <w:p>
       <w:pPr>
         <w:pStyle w:val="Heading2"/>
       </w:pPr>
-      <w:bookmarkStart w:id="4" w:name="_Toc442707059"/>
-      <w:r>
-        <w:t>Definitions, Acronyms, Abbreviations</w:t>
-      </w:r>
-      <w:bookmarkEnd w:id="4"/>
-    </w:p>
-    <w:p>
-      <w:r>
-        <w:t>The key words "MUST", "MUST NOT", "REQUIRED", "SHALL", "SHALL NOT", "SHOULD", "SHOULD NOT", "RECOMMENDED", "MAY", and "OPTIONAL" in this document are to be interpreted as described in RFC 2119</w:t>
-      </w:r>
-      <w:r>
-        <w:t>.</w:t>
-      </w:r>
-    </w:p>
-    <w:p>
-      <w:pPr>
-        <w:pStyle w:val="Heading3"/>
-      </w:pPr>
-      <w:bookmarkStart w:id="5" w:name="_Toc442707060"/>
-      <w:r>
-        <w:t>Acronyms</w:t>
-      </w:r>
-      <w:bookmarkEnd w:id="5"/>
-    </w:p>
-    <w:p>
-      <w:r>
-        <w:t>CSP - cloud service provider</w:t>
-      </w:r>
-    </w:p>
-    <w:p>
-      <w:r>
-        <w:t>CSC - cloud service consumer (the enterprise customer that is using the CSP), this term is used only to refer to an enterprise in situations when it is acting specifically as a customer of a CSP</w:t>
-      </w:r>
-    </w:p>
-    <w:p/>
-    <w:p>
-      <w:pPr>
-        <w:pStyle w:val="Heading2"/>
-      </w:pPr>
-      <w:bookmarkStart w:id="6" w:name="_Toc442707061"/>
+      <w:bookmarkStart w:id="5" w:name="_Toc442707061"/>
       <w:r>
         <w:lastRenderedPageBreak/>
         <w:t>References</w:t>
       </w:r>
+      <w:bookmarkEnd w:id="5"/>
+    </w:p>
+    <w:p>
+      <w:r>
+        <w:t>ISO/IEC/IEEE 12207-2008</w:t>
+      </w:r>
+    </w:p>
+    <w:p>
+      <w:r>
+        <w:t>IEEE 830</w:t>
+      </w:r>
+    </w:p>
+    <w:p>
+      <w:r>
+        <w:t>RFC 2119</w:t>
+      </w:r>
+      <w:r>
+        <w:t xml:space="preserve"> [</w:t>
+      </w:r>
+      <w:r>
+        <w:t>http://tools.ietf.org/html/rfc2119</w:t>
+      </w:r>
+      <w:r>
+        <w:t>]</w:t>
+      </w:r>
+    </w:p>
+    <w:p>
+      <w:pPr>
+        <w:pStyle w:val="Heading2"/>
+      </w:pPr>
+      <w:bookmarkStart w:id="6" w:name="_Toc442707062"/>
+      <w:r>
+        <w:t>Overview</w:t>
+      </w:r>
       <w:bookmarkEnd w:id="6"/>
     </w:p>
     <w:p>
       <w:r>
-        <w:t>ISO/IEC/IEEE 12207-2008</w:t>
-      </w:r>
-    </w:p>
-    <w:p>
-      <w:r>
-        <w:t>IEEE 830</w:t>
-      </w:r>
-    </w:p>
-    <w:p>
-      <w:r>
-        <w:t>RFC 2119</w:t>
-      </w:r>
-      <w:r>
-        <w:t xml:space="preserve"> [</w:t>
-      </w:r>
-      <w:r>
-        <w:t>http://tools.ietf.org/html/rfc2119</w:t>
-      </w:r>
-      <w:r>
-        <w:t>]</w:t>
-      </w:r>
+        <w:t xml:space="preserve">The requirements in this specification are organized into packaging, </w:t>
+      </w:r>
+      <w:r>
+        <w:t>external interfaces, features, and other requirements.</w:t>
+      </w:r>
+    </w:p>
+    <w:p>
+      <w:r>
+        <w:t>Packaging covers distribution, installation, and uninstallation.</w:t>
+      </w:r>
+    </w:p>
+    <w:p>
+      <w:r>
+        <w:t>External interfaces include human, software, hardware, and communication interfaces.</w:t>
+      </w:r>
+    </w:p>
+    <w:p>
+      <w:r>
+        <w:t xml:space="preserve">Features include all </w:t>
+      </w:r>
+      <w:r>
+        <w:t>functional requirements</w:t>
+      </w:r>
+      <w:r>
+        <w:t xml:space="preserve">, which are things the system “does”. </w:t>
+      </w:r>
+    </w:p>
+    <w:p>
+      <w:r>
+        <w:t>Quality</w:t>
+      </w:r>
+      <w:r>
+        <w:t xml:space="preserve"> requirements include all other requirements, commonly known</w:t>
+      </w:r>
+      <w:r>
+        <w:t xml:space="preserve"> as non-functional requirements, which are qualities or attributes of the system or how it “behaves”</w:t>
+      </w:r>
+      <w:r>
+        <w:t xml:space="preserve"> either normally or under special or stressful conditions</w:t>
+      </w:r>
+      <w:r>
+        <w:t>.</w:t>
+      </w:r>
+    </w:p>
+    <w:p>
+      <w:r>
+        <w:t>There are aspects of the system, such as security, that include</w:t>
+      </w:r>
+      <w:r>
+        <w:t xml:space="preserve"> both feature</w:t>
+      </w:r>
+      <w:r>
+        <w:t xml:space="preserve"> requirements and </w:t>
+      </w:r>
+      <w:r>
+        <w:t>quality requirements.</w:t>
+      </w:r>
+    </w:p>
+    <w:p>
+      <w:r>
+        <w:t>A list of requirement categories is provided in the appendix because not all categories are covered by this specification.</w:t>
+      </w:r>
+    </w:p>
+    <w:p>
+      <w:r>
+        <w:t>Po</w:t>
+      </w:r>
+      <w:r>
+        <w:t>ssibilities that have been considered but are not curre</w:t>
+      </w:r>
+      <w:r>
+        <w:t>ntly requirements are listed in the backlog appendix.</w:t>
+      </w:r>
+    </w:p>
+    <w:p>
+      <w:pPr>
+        <w:pStyle w:val="Heading1"/>
+      </w:pPr>
+      <w:bookmarkStart w:id="7" w:name="_Toc442707063"/>
+      <w:r>
+        <w:t>Description</w:t>
+      </w:r>
+      <w:bookmarkEnd w:id="7"/>
     </w:p>
     <w:p>
       <w:pPr>
         <w:pStyle w:val="Heading2"/>
       </w:pPr>
-      <w:bookmarkStart w:id="7" w:name="_Toc442707062"/>
-      <w:r>
-        <w:t>Overview</w:t>
-      </w:r>
-      <w:bookmarkEnd w:id="7"/>
-    </w:p>
-    <w:p>
-      <w:r>
-        <w:t xml:space="preserve">The requirements in this specification are organized into packaging, </w:t>
-      </w:r>
-      <w:r>
-        <w:t>external interfaces, features, and other requirements.</w:t>
-      </w:r>
-    </w:p>
-    <w:p>
-      <w:r>
-        <w:t>Packaging covers distribution, installation, and uninstallation.</w:t>
-      </w:r>
-    </w:p>
-    <w:p>
-      <w:r>
-        <w:t>External interfaces include human, software, hardware, and communication interfaces.</w:t>
-      </w:r>
-    </w:p>
-    <w:p>
-      <w:r>
-        <w:t xml:space="preserve">Features include all </w:t>
-      </w:r>
-      <w:r>
-        <w:t>functional requirements</w:t>
-      </w:r>
-      <w:r>
-        <w:t xml:space="preserve">, which are things the system “does”. </w:t>
-      </w:r>
-    </w:p>
-    <w:p>
-      <w:r>
-        <w:t>Quality</w:t>
-      </w:r>
-      <w:r>
-        <w:t xml:space="preserve"> requirements include all other requirements, commonly known</w:t>
-      </w:r>
-      <w:r>
-        <w:t xml:space="preserve"> as non-functional requirements, which are qualities or attributes of the system or how it “behaves”</w:t>
-      </w:r>
-      <w:r>
-        <w:t xml:space="preserve"> either normally or under special or stressful conditions</w:t>
-      </w:r>
-      <w:r>
-        <w:t>.</w:t>
-      </w:r>
-    </w:p>
-    <w:p>
-      <w:r>
-        <w:t>There are aspects of the system, such as security, that include</w:t>
-      </w:r>
-      <w:r>
-        <w:t xml:space="preserve"> both feature</w:t>
-      </w:r>
-      <w:r>
-        <w:t xml:space="preserve"> requirements and </w:t>
-      </w:r>
-      <w:r>
-        <w:t>quality requirements.</w:t>
-      </w:r>
-    </w:p>
-    <w:p>
-      <w:r>
-        <w:t>A list of requirement categories is provided in the appendix because not all categories are covered by this specification.</w:t>
-      </w:r>
-    </w:p>
-    <w:p>
-      <w:r>
-        <w:t>Po</w:t>
-      </w:r>
-      <w:r>
-        <w:t>ssibilities that have been considered but are not curre</w:t>
-      </w:r>
-      <w:r>
-        <w:t>ntly requirements are listed in the backlog appendix.</w:t>
-      </w:r>
-    </w:p>
-    <w:p>
-      <w:pPr>
-        <w:pStyle w:val="Heading1"/>
-      </w:pPr>
-      <w:bookmarkStart w:id="8" w:name="_Toc442707063"/>
-      <w:r>
-        <w:t>Description</w:t>
+      <w:bookmarkStart w:id="8" w:name="_Toc442707064"/>
+      <w:r>
+        <w:t>Background and Perspective</w:t>
       </w:r>
       <w:bookmarkEnd w:id="8"/>
-    </w:p>
-    <w:p>
-      <w:pPr>
-        <w:pStyle w:val="Heading2"/>
-      </w:pPr>
-      <w:bookmarkStart w:id="9" w:name="_Toc442707064"/>
-      <w:r>
-        <w:t>Background and Perspective</w:t>
-      </w:r>
-      <w:bookmarkEnd w:id="9"/>
     </w:p>
     <w:p>
       <w:r>
@@ -6132,24 +6130,58 @@
       <w:pPr>
         <w:pStyle w:val="Heading2"/>
       </w:pPr>
-      <w:bookmarkStart w:id="10" w:name="_Toc442707065"/>
+      <w:bookmarkStart w:id="9" w:name="_Toc442707065"/>
       <w:r>
         <w:t xml:space="preserve">User </w:t>
       </w:r>
       <w:r>
         <w:t>Stories</w:t>
       </w:r>
+      <w:bookmarkEnd w:id="9"/>
+    </w:p>
+    <w:p>
+      <w:pPr>
+        <w:pStyle w:val="Heading3"/>
+      </w:pPr>
+      <w:bookmarkStart w:id="10" w:name="_Toc442707066"/>
+      <w:r>
+        <w:t>Security</w:t>
+      </w:r>
+    </w:p>
+    <w:p>
+      <w:r>
+        <w:t xml:space="preserve">As an administrator, I can install </w:t>
+      </w:r>
+      <w:proofErr w:type="spellStart"/>
+      <w:r>
+        <w:t>Quickstart</w:t>
+      </w:r>
+      <w:proofErr w:type="spellEnd"/>
+      <w:r>
+        <w:t xml:space="preserve"> and use it immediately without a username &amp; password for a streamlined user experience. </w:t>
+      </w:r>
+    </w:p>
+    <w:p>
+      <w:r>
+        <w:t xml:space="preserve">As an administrator, I can create username &amp; password credentials for API clients to access an installed </w:t>
+      </w:r>
+      <w:proofErr w:type="spellStart"/>
+      <w:r>
+        <w:t>Quickstart</w:t>
+      </w:r>
+      <w:proofErr w:type="spellEnd"/>
+      <w:r>
+        <w:t xml:space="preserve"> server.</w:t>
+      </w:r>
+    </w:p>
+    <w:p>
+      <w:pPr>
+        <w:pStyle w:val="Heading3"/>
+      </w:pPr>
+      <w:r>
+        <w:t>Demonstration</w:t>
+      </w:r>
       <w:bookmarkEnd w:id="10"/>
-    </w:p>
-    <w:p>
-      <w:pPr>
-        <w:pStyle w:val="Heading3"/>
-      </w:pPr>
-      <w:bookmarkStart w:id="11" w:name="_Toc442707066"/>
-      <w:r>
-        <w:t>Demonstration</w:t>
-      </w:r>
-      <w:bookmarkEnd w:id="11"/>
     </w:p>
     <w:p>
       <w:r>
@@ -6201,58 +6233,335 @@
       <w:pPr>
         <w:pStyle w:val="Heading3"/>
       </w:pPr>
-      <w:bookmarkStart w:id="12" w:name="_Toc442707067"/>
+      <w:bookmarkStart w:id="11" w:name="_Toc442707067"/>
       <w:r>
         <w:t>Production deployment</w:t>
       </w:r>
+      <w:bookmarkEnd w:id="11"/>
+    </w:p>
+    <w:p>
+      <w:r>
+        <w:t>A customer or partner uses the Wizard to quickly deploy all Cloud Integrity Technology components in a production or sandbox environment with load balancing and high availability configurations and is able to begin using the new installation within minutes.</w:t>
+      </w:r>
+    </w:p>
+    <w:p>
+      <w:r>
+        <w:t>NOTE: support for load balancing and high availability is not currently a requirement.</w:t>
+      </w:r>
+    </w:p>
+    <w:p>
+      <w:pPr>
+        <w:pStyle w:val="Heading3"/>
+      </w:pPr>
+      <w:bookmarkStart w:id="12" w:name="_Toc442707068"/>
+      <w:r>
+        <w:t>Production maintenance</w:t>
+      </w:r>
       <w:bookmarkEnd w:id="12"/>
     </w:p>
     <w:p>
       <w:r>
-        <w:t>A customer or partner uses the Wizard to quickly deploy all Cloud Integrity Technology components in a production or sandbox environment with load balancing and high availability configurations and is able to begin using the new installation within minutes.</w:t>
-      </w:r>
-    </w:p>
-    <w:p>
-      <w:r>
-        <w:t>NOTE: support for load balancing and high availability is not currently a requirement.</w:t>
+        <w:t>An existing user of Cloud Integrity Technology 3.0 uses the Wizard to update their current installation of Intel Cloud Integrity Technology to a later version, for example from 3.0 to 3.1.</w:t>
+      </w:r>
+      <w:r>
+        <w:t xml:space="preserve">  </w:t>
+      </w:r>
+    </w:p>
+    <w:p>
+      <w:r>
+        <w:t>NOTE: this user story is not currently a requirement.</w:t>
       </w:r>
     </w:p>
     <w:p>
       <w:pPr>
         <w:pStyle w:val="Heading3"/>
       </w:pPr>
-      <w:bookmarkStart w:id="13" w:name="_Toc442707068"/>
-      <w:r>
-        <w:t>Production maintenance</w:t>
+      <w:bookmarkStart w:id="13" w:name="_Toc442707069"/>
+      <w:r>
+        <w:lastRenderedPageBreak/>
+        <w:t>Integration testing</w:t>
       </w:r>
       <w:bookmarkEnd w:id="13"/>
     </w:p>
     <w:p>
       <w:r>
-        <w:t>An existing user of Cloud Integrity Technology 3.0 uses the Wizard to update their current installation of Intel Cloud Integrity Technology to a later version, for example from 3.0 to 3.1.</w:t>
-      </w:r>
-      <w:r>
-        <w:t xml:space="preserve">  </w:t>
-      </w:r>
-    </w:p>
-    <w:p>
-      <w:r>
-        <w:t>NOTE: this user story is not currently a requirement.</w:t>
-      </w:r>
-    </w:p>
-    <w:p>
-      <w:pPr>
-        <w:pStyle w:val="Heading3"/>
-      </w:pPr>
-      <w:bookmarkStart w:id="14" w:name="_Toc442707069"/>
-      <w:r>
-        <w:t>Integration testing</w:t>
+        <w:t>The continuous integration server connects to the Wizard and provides an environment layout and links to the recently built installers for each service, and the Wizard automatically deploys the components to the environment. The continuous integration server can then provide the environment layout to an automated testing suite for conducting integration tests.</w:t>
+      </w:r>
+    </w:p>
+    <w:p/>
+    <w:p>
+      <w:pPr>
+        <w:pStyle w:val="Heading1"/>
+      </w:pPr>
+      <w:bookmarkStart w:id="14" w:name="_Toc442707070"/>
+      <w:r>
+        <w:t>Packaging</w:t>
       </w:r>
       <w:bookmarkEnd w:id="14"/>
     </w:p>
     <w:p>
-      <w:r>
-        <w:t>The continuous integration server connects to the Wizard and provides an environment layout and links to the recently built installers for each service, and the Wizard automatically deploys the components to the environment. The continuous integration server can then provide the environment layout to an automated testing suite for conducting integration tests.</w:t>
+      <w:pPr>
+        <w:pStyle w:val="Heading2"/>
+      </w:pPr>
+      <w:bookmarkStart w:id="15" w:name="_Toc442707071"/>
+      <w:r>
+        <w:t>Distribution</w:t>
+      </w:r>
+      <w:bookmarkEnd w:id="15"/>
+    </w:p>
+    <w:p>
+      <w:r>
+        <w:t>The Wizard is REQUIRED to be packaged as a Linux self-extracting installer.</w:t>
+      </w:r>
+    </w:p>
+    <w:p>
+      <w:pPr>
+        <w:pStyle w:val="Heading2"/>
+      </w:pPr>
+      <w:bookmarkStart w:id="16" w:name="_Toc442707072"/>
+      <w:r>
+        <w:t>Installation</w:t>
+      </w:r>
+      <w:bookmarkEnd w:id="16"/>
+    </w:p>
+    <w:p>
+      <w:r>
+        <w:t>The Wizard MUST have a “</w:t>
+      </w:r>
+      <w:r>
+        <w:t>zero-configuration</w:t>
+      </w:r>
+      <w:r>
+        <w:t>” installation procedure wherein the user is not required to configure anything</w:t>
+      </w:r>
+      <w:r>
+        <w:t xml:space="preserve"> except a host and root password</w:t>
+      </w:r>
+      <w:r>
+        <w:t xml:space="preserve"> in order to produce a working installation. </w:t>
+      </w:r>
+    </w:p>
+    <w:p>
+      <w:r>
+        <w:t>The Wizard MAY have optional configuration settings that the user can set before installation in order to affect the installation itself, such as the location where the software will be extracted.</w:t>
+      </w:r>
+    </w:p>
+    <w:p>
+      <w:r>
+        <w:t xml:space="preserve">The Wizard MAY have optional configuration settings that the user can </w:t>
+      </w:r>
+      <w:r>
+        <w:t>provide to affect</w:t>
+      </w:r>
+      <w:r>
+        <w:t xml:space="preserve"> </w:t>
+      </w:r>
+      <w:r>
+        <w:t>the deployment.</w:t>
+      </w:r>
+    </w:p>
+    <w:p>
+      <w:pPr>
+        <w:pStyle w:val="Heading2"/>
+      </w:pPr>
+      <w:bookmarkStart w:id="17" w:name="_Toc442707073"/>
+      <w:r>
+        <w:t>Uninstallation</w:t>
+      </w:r>
+      <w:bookmarkEnd w:id="17"/>
+    </w:p>
+    <w:p>
+      <w:r>
+        <w:t>The Wizard MUST have a “one touch” uninstallation procedure that leaves related data and configuration intact (uninstall).</w:t>
+      </w:r>
+    </w:p>
+    <w:p>
+      <w:r>
+        <w:t>The Wizard MUST have a “one touch” uninstallation procedure that erases related data and configuration (purge).</w:t>
+      </w:r>
+    </w:p>
+    <w:p>
+      <w:pPr>
+        <w:pStyle w:val="Heading1"/>
+      </w:pPr>
+      <w:bookmarkStart w:id="18" w:name="_Toc442707074"/>
+      <w:r>
+        <w:t>External Interfaces</w:t>
+      </w:r>
+      <w:bookmarkEnd w:id="18"/>
+    </w:p>
+    <w:p>
+      <w:pPr>
+        <w:pStyle w:val="Heading2"/>
+      </w:pPr>
+      <w:bookmarkStart w:id="19" w:name="_Toc442707075"/>
+      <w:r>
+        <w:t>Human</w:t>
+      </w:r>
+      <w:bookmarkEnd w:id="19"/>
+    </w:p>
+    <w:p>
+      <w:r>
+        <w:t xml:space="preserve">The Wizard SHALL provide a </w:t>
+      </w:r>
+      <w:r>
+        <w:t xml:space="preserve">visual </w:t>
+      </w:r>
+      <w:r>
+        <w:t>human user interface using HTML5 and associated technologies accessible via a modern browser.</w:t>
+      </w:r>
+    </w:p>
+    <w:p>
+      <w:pPr>
+        <w:pStyle w:val="Heading2"/>
+      </w:pPr>
+      <w:bookmarkStart w:id="20" w:name="_Toc442707076"/>
+      <w:r>
+        <w:lastRenderedPageBreak/>
+        <w:t>Software</w:t>
+      </w:r>
+      <w:bookmarkEnd w:id="20"/>
+    </w:p>
+    <w:p>
+      <w:r>
+        <w:t>The Wizard SHALL execute as a Linux process.</w:t>
+      </w:r>
+    </w:p>
+    <w:p>
+      <w:r>
+        <w:t>The Wizard MUST provide a non-interactive method for providing input and initiating the installation of services.</w:t>
+      </w:r>
+    </w:p>
+    <w:p>
+      <w:pPr>
+        <w:pStyle w:val="Heading2"/>
+      </w:pPr>
+      <w:bookmarkStart w:id="21" w:name="_Toc442707077"/>
+      <w:r>
+        <w:t>Hardware</w:t>
+      </w:r>
+      <w:bookmarkEnd w:id="21"/>
+    </w:p>
+    <w:p>
+      <w:r>
+        <w:t xml:space="preserve">The Wizard </w:t>
+      </w:r>
+      <w:r>
+        <w:t>SHALL</w:t>
+      </w:r>
+      <w:r>
+        <w:t xml:space="preserve"> o</w:t>
+      </w:r>
+      <w:r>
+        <w:t>perate inside a virtual machine or physical machine.</w:t>
+      </w:r>
+    </w:p>
+    <w:p>
+      <w:pPr>
+        <w:pStyle w:val="Heading2"/>
+      </w:pPr>
+      <w:bookmarkStart w:id="22" w:name="_Toc442707078"/>
+      <w:r>
+        <w:t>Communications</w:t>
+      </w:r>
+      <w:bookmarkEnd w:id="22"/>
+    </w:p>
+    <w:p>
+      <w:r>
+        <w:t>The Wizard SHALL provide an HTTP interface for local or remote clients to interact via a representational state transfer (REST) message style.</w:t>
+      </w:r>
+    </w:p>
+    <w:p>
+      <w:pPr>
+        <w:pStyle w:val="Heading2"/>
+      </w:pPr>
+      <w:bookmarkStart w:id="23" w:name="_Toc442707079"/>
+      <w:r>
+        <w:t>Interoperability</w:t>
+      </w:r>
+      <w:bookmarkEnd w:id="23"/>
+    </w:p>
+    <w:p>
+      <w:r>
+        <w:t xml:space="preserve">The Wizard </w:t>
+      </w:r>
+      <w:r>
+        <w:t>is REQUIRED to</w:t>
+      </w:r>
+      <w:r>
+        <w:t xml:space="preserve"> </w:t>
+      </w:r>
+      <w:r>
+        <w:t xml:space="preserve">interoperate with Google Chrome 46, Mozilla Firefox 42, Microsoft </w:t>
+      </w:r>
+      <w:r>
+        <w:t>Internet E</w:t>
+      </w:r>
+      <w:r>
+        <w:t>xplorer 10</w:t>
+      </w:r>
+      <w:r>
+        <w:t xml:space="preserve"> </w:t>
+      </w:r>
+      <w:r>
+        <w:t>and Microsoft Internet Explorer 11.</w:t>
+      </w:r>
+      <w:r>
+        <w:t xml:space="preserve"> </w:t>
+      </w:r>
+    </w:p>
+    <w:p>
+      <w:pPr>
+        <w:pStyle w:val="Heading1"/>
+      </w:pPr>
+      <w:bookmarkStart w:id="24" w:name="_Toc442707080"/>
+      <w:r>
+        <w:t>Features</w:t>
+      </w:r>
+      <w:bookmarkEnd w:id="24"/>
+    </w:p>
+    <w:p>
+      <w:r>
+        <w:t>The Wizard is REQUIRED to be able to install all Cloud I</w:t>
+      </w:r>
+      <w:r>
+        <w:t xml:space="preserve">ntegrity Technology </w:t>
+      </w:r>
+      <w:r>
+        <w:t>services on a specified host or VM that already has OpenStack Nova Scheduler installed.</w:t>
+      </w:r>
+    </w:p>
+    <w:p>
+      <w:r>
+        <w:t>The Wizard is REQ</w:t>
+      </w:r>
+      <w:r>
+        <w:t xml:space="preserve">UIRED to be able to install the Trust Agent </w:t>
+      </w:r>
+      <w:r>
+        <w:t xml:space="preserve">on one or more remote </w:t>
+      </w:r>
+      <w:r>
+        <w:t xml:space="preserve">Linux KVM </w:t>
+      </w:r>
+      <w:r>
+        <w:t xml:space="preserve">hosts </w:t>
+      </w:r>
+      <w:r>
+        <w:t xml:space="preserve">that already have OpenStack Nova Compute installed. </w:t>
+      </w:r>
+    </w:p>
+    <w:p>
+      <w:r>
+        <w:t xml:space="preserve">The Wizard MUST support the security configuration of the installed services in the appropriate order, to the extent that the user has selected a reasonable set of services to install at one time. </w:t>
+      </w:r>
+    </w:p>
+    <w:p>
+      <w:r>
+        <w:t>The Wizard MUST securely configure</w:t>
+      </w:r>
+      <w:r>
+        <w:t xml:space="preserve"> TLS between installed services that communicate with each other using HTTPS during operation.</w:t>
       </w:r>
     </w:p>
     <w:p/>
@@ -6260,377 +6569,97 @@
       <w:pPr>
         <w:pStyle w:val="Heading1"/>
       </w:pPr>
-      <w:bookmarkStart w:id="15" w:name="_Toc442707070"/>
+      <w:bookmarkStart w:id="25" w:name="_Toc442707081"/>
+      <w:r>
+        <w:t>Quality</w:t>
+      </w:r>
+      <w:r>
+        <w:t xml:space="preserve"> Requirements</w:t>
+      </w:r>
+      <w:bookmarkEnd w:id="25"/>
+    </w:p>
+    <w:p>
+      <w:pPr>
+        <w:pStyle w:val="Heading2"/>
+      </w:pPr>
+      <w:bookmarkStart w:id="26" w:name="_Toc442707082"/>
+      <w:r>
+        <w:t>User Experience</w:t>
+      </w:r>
+      <w:bookmarkEnd w:id="26"/>
+    </w:p>
+    <w:p>
+      <w:r>
+        <w:t>The Wizard MUST provide the easiest, simplest deployment options requiring the least amount of configuration as the default.</w:t>
+      </w:r>
+    </w:p>
+    <w:p>
       <w:r>
         <w:lastRenderedPageBreak/>
-        <w:t>Packaging</w:t>
-      </w:r>
-      <w:bookmarkEnd w:id="15"/>
+        <w:t>The Wizard MUST show some processing indicator during installation of services; calculation and display of actual progress is OPTIONAL and the Wizard MAY simply show an indefinite wait indicator.</w:t>
+      </w:r>
+    </w:p>
+    <w:p>
+      <w:r>
+        <w:t>The Wizard MUST display any error preventing successful installation of services. The Wizard SHALL NOT perform any automated “roll back” of partially installed services so the system administrator may login interactively to check the state of the system.</w:t>
+      </w:r>
+    </w:p>
+    <w:p>
+      <w:r>
+        <w:t xml:space="preserve">The Wizard SHOULD allow a user to complete the </w:t>
+      </w:r>
+      <w:r>
+        <w:t xml:space="preserve">setup </w:t>
+      </w:r>
+      <w:r>
+        <w:t>process</w:t>
+      </w:r>
+      <w:r>
+        <w:t xml:space="preserve"> (everything prior to the actual deployment)</w:t>
+      </w:r>
+      <w:r>
+        <w:t xml:space="preserve"> in less than five minutes after it has been fully installed, defaults are used, user can read at least 250 words per minute, and user is not using the browser or operating system accessibility features. Note: this is a usability requirement, not a performance requirement, because it depends on an assumption of a “normal” user.</w:t>
+      </w:r>
     </w:p>
     <w:p>
       <w:pPr>
         <w:pStyle w:val="Heading2"/>
       </w:pPr>
-      <w:bookmarkStart w:id="16" w:name="_Toc442707071"/>
-      <w:r>
-        <w:t>Distribution</w:t>
-      </w:r>
-      <w:bookmarkEnd w:id="16"/>
-    </w:p>
-    <w:p>
-      <w:r>
-        <w:t>The Wizard is REQUIRED to be packaged as a Linux self-extracting installer.</w:t>
+      <w:bookmarkStart w:id="27" w:name="_Toc442707083"/>
+      <w:r>
+        <w:t>Performance</w:t>
+      </w:r>
+      <w:bookmarkEnd w:id="27"/>
+    </w:p>
+    <w:p>
+      <w:r>
+        <w:t>The Wizard self-installation SHOULD complete in less than 10 minutes on a host with the minimum hardware requirements.</w:t>
       </w:r>
     </w:p>
     <w:p>
       <w:pPr>
         <w:pStyle w:val="Heading2"/>
       </w:pPr>
-      <w:bookmarkStart w:id="17" w:name="_Toc442707072"/>
-      <w:r>
-        <w:t>Installation</w:t>
-      </w:r>
-      <w:bookmarkEnd w:id="17"/>
-    </w:p>
-    <w:p>
-      <w:r>
-        <w:t>The Wizard MUST have a “</w:t>
-      </w:r>
-      <w:r>
-        <w:t>zero-configuration</w:t>
-      </w:r>
-      <w:r>
-        <w:t>” installation procedure wherein the user is not required to configure anything</w:t>
-      </w:r>
-      <w:r>
-        <w:t xml:space="preserve"> except a host and root password</w:t>
-      </w:r>
-      <w:r>
-        <w:t xml:space="preserve"> in order to produce a working installation. </w:t>
-      </w:r>
-    </w:p>
-    <w:p>
-      <w:r>
-        <w:t>The Wizard MAY have optional configuration settings that the user can set before installation in order to affect the installation itself, such as the location where the software will be extracted.</w:t>
-      </w:r>
-    </w:p>
-    <w:p>
-      <w:r>
-        <w:t xml:space="preserve">The Wizard MAY have optional configuration settings that the user can </w:t>
-      </w:r>
-      <w:r>
-        <w:t>provide to affect</w:t>
-      </w:r>
-      <w:r>
-        <w:t xml:space="preserve"> </w:t>
-      </w:r>
-      <w:r>
-        <w:t>the deployment.</w:t>
+      <w:bookmarkStart w:id="28" w:name="_Toc442707084"/>
+      <w:r>
+        <w:t>Scalability</w:t>
+      </w:r>
+      <w:bookmarkEnd w:id="28"/>
+    </w:p>
+    <w:p>
+      <w:r>
+        <w:t xml:space="preserve">The Wizard MUST support multiple users deploying to separate environments concurrently. </w:t>
       </w:r>
     </w:p>
     <w:p>
       <w:pPr>
         <w:pStyle w:val="Heading2"/>
       </w:pPr>
-      <w:bookmarkStart w:id="18" w:name="_Toc442707073"/>
-      <w:r>
-        <w:t>Uninstallation</w:t>
-      </w:r>
-      <w:bookmarkEnd w:id="18"/>
-    </w:p>
-    <w:p>
-      <w:r>
-        <w:t>The Wizard MUST have a “one touch” uninstallation procedure that leaves related data and configuration intact (uninstall).</w:t>
-      </w:r>
-    </w:p>
-    <w:p>
-      <w:r>
-        <w:t>The Wizard MUST have a “one touch” uninstallation procedure that erases related data and configuration (purge).</w:t>
-      </w:r>
-    </w:p>
-    <w:p>
-      <w:pPr>
-        <w:pStyle w:val="Heading1"/>
-      </w:pPr>
-      <w:bookmarkStart w:id="19" w:name="_Toc442707074"/>
-      <w:r>
-        <w:t>External Interfaces</w:t>
-      </w:r>
-      <w:bookmarkEnd w:id="19"/>
-    </w:p>
-    <w:p>
-      <w:pPr>
-        <w:pStyle w:val="Heading2"/>
-      </w:pPr>
-      <w:bookmarkStart w:id="20" w:name="_Toc442707075"/>
-      <w:r>
-        <w:t>Human</w:t>
-      </w:r>
-      <w:bookmarkEnd w:id="20"/>
-    </w:p>
-    <w:p>
-      <w:r>
-        <w:t xml:space="preserve">The Wizard SHALL provide a </w:t>
-      </w:r>
-      <w:r>
-        <w:t xml:space="preserve">visual </w:t>
-      </w:r>
-      <w:r>
-        <w:t>human user interface using HTML5 and associated technologies accessible via a modern browser.</w:t>
-      </w:r>
-    </w:p>
-    <w:p>
-      <w:pPr>
-        <w:pStyle w:val="Heading2"/>
-      </w:pPr>
-      <w:bookmarkStart w:id="21" w:name="_Toc442707076"/>
-      <w:r>
-        <w:t>Software</w:t>
-      </w:r>
-      <w:bookmarkEnd w:id="21"/>
-    </w:p>
-    <w:p>
-      <w:r>
-        <w:t>The Wizard SHALL execute as a Linux process.</w:t>
-      </w:r>
-    </w:p>
-    <w:p>
-      <w:r>
-        <w:t>The Wizard MUST provide a non-interactive method for providing input and initiating the installation of services.</w:t>
-      </w:r>
-    </w:p>
-    <w:p>
-      <w:pPr>
-        <w:pStyle w:val="Heading2"/>
-      </w:pPr>
-      <w:bookmarkStart w:id="22" w:name="_Toc442707077"/>
-      <w:r>
-        <w:t>Hardware</w:t>
-      </w:r>
-      <w:bookmarkEnd w:id="22"/>
-    </w:p>
-    <w:p>
-      <w:r>
-        <w:t xml:space="preserve">The Wizard </w:t>
-      </w:r>
-      <w:r>
-        <w:t>SHALL</w:t>
-      </w:r>
-      <w:r>
-        <w:t xml:space="preserve"> o</w:t>
-      </w:r>
-      <w:r>
-        <w:t>perate inside a virtual machine or physical machine.</w:t>
-      </w:r>
-    </w:p>
-    <w:p>
-      <w:pPr>
-        <w:pStyle w:val="Heading2"/>
-      </w:pPr>
-      <w:bookmarkStart w:id="23" w:name="_Toc442707078"/>
-      <w:r>
-        <w:lastRenderedPageBreak/>
-        <w:t>Communications</w:t>
-      </w:r>
-      <w:bookmarkEnd w:id="23"/>
-    </w:p>
-    <w:p>
-      <w:r>
-        <w:t>The Wizard SHALL provide an HTTP interface for local or remote clients to interact via a representational state transfer (REST) message style.</w:t>
-      </w:r>
-    </w:p>
-    <w:p>
-      <w:pPr>
-        <w:pStyle w:val="Heading2"/>
-      </w:pPr>
-      <w:bookmarkStart w:id="24" w:name="_Toc442707079"/>
-      <w:r>
-        <w:t>Interoperability</w:t>
-      </w:r>
-      <w:bookmarkEnd w:id="24"/>
-    </w:p>
-    <w:p>
-      <w:r>
-        <w:t xml:space="preserve">The Wizard </w:t>
-      </w:r>
-      <w:r>
-        <w:t>is REQUIRED to</w:t>
-      </w:r>
-      <w:r>
-        <w:t xml:space="preserve"> </w:t>
-      </w:r>
-      <w:r>
-        <w:t xml:space="preserve">interoperate with Google Chrome 46, Mozilla Firefox 42, Microsoft </w:t>
-      </w:r>
-      <w:r>
-        <w:t>Internet E</w:t>
-      </w:r>
-      <w:r>
-        <w:t>xplorer 10</w:t>
-      </w:r>
-      <w:r>
-        <w:t xml:space="preserve"> </w:t>
-      </w:r>
-      <w:r>
-        <w:t>and Microsoft Internet Explorer 11.</w:t>
-      </w:r>
-      <w:r>
-        <w:t xml:space="preserve"> </w:t>
-      </w:r>
-    </w:p>
-    <w:p>
-      <w:pPr>
-        <w:pStyle w:val="Heading1"/>
-      </w:pPr>
-      <w:bookmarkStart w:id="25" w:name="_Toc442707080"/>
-      <w:r>
-        <w:t>Features</w:t>
-      </w:r>
-      <w:bookmarkEnd w:id="25"/>
-    </w:p>
-    <w:p>
-      <w:r>
-        <w:t>The Wizard is REQUIRED to be able to install all Cloud I</w:t>
-      </w:r>
-      <w:r>
-        <w:t xml:space="preserve">ntegrity Technology </w:t>
-      </w:r>
-      <w:r>
-        <w:t>services on a specified host or VM that already has OpenStack Nova Scheduler installed.</w:t>
-      </w:r>
-    </w:p>
-    <w:p>
-      <w:r>
-        <w:t>The Wizard is REQ</w:t>
-      </w:r>
-      <w:r>
-        <w:t xml:space="preserve">UIRED to be able to install the Trust Agent </w:t>
-      </w:r>
-      <w:r>
-        <w:t xml:space="preserve">on one or more remote </w:t>
-      </w:r>
-      <w:r>
-        <w:t xml:space="preserve">Linux KVM </w:t>
-      </w:r>
-      <w:r>
-        <w:t xml:space="preserve">hosts </w:t>
-      </w:r>
-      <w:r>
-        <w:t xml:space="preserve">that already have OpenStack Nova Compute installed. </w:t>
-      </w:r>
-    </w:p>
-    <w:p>
-      <w:r>
-        <w:t xml:space="preserve">The Wizard MUST support the security configuration of the installed services in the appropriate order, to the extent that the user has selected a reasonable set of services to install at one time. </w:t>
-      </w:r>
-    </w:p>
-    <w:p>
-      <w:r>
-        <w:t>The Wizard MUST securely configure</w:t>
-      </w:r>
-      <w:r>
-        <w:t xml:space="preserve"> TLS between installed services that communicate with each other using HTTPS during operation.</w:t>
-      </w:r>
-    </w:p>
-    <w:p/>
-    <w:p>
-      <w:pPr>
-        <w:pStyle w:val="Heading1"/>
-      </w:pPr>
-      <w:bookmarkStart w:id="26" w:name="_Toc442707081"/>
-      <w:r>
-        <w:t>Quality</w:t>
-      </w:r>
-      <w:r>
-        <w:t xml:space="preserve"> Requirements</w:t>
-      </w:r>
-      <w:bookmarkEnd w:id="26"/>
-    </w:p>
-    <w:p>
-      <w:pPr>
-        <w:pStyle w:val="Heading2"/>
-      </w:pPr>
-      <w:bookmarkStart w:id="27" w:name="_Toc442707082"/>
-      <w:r>
-        <w:t>User Experience</w:t>
-      </w:r>
-      <w:bookmarkEnd w:id="27"/>
-    </w:p>
-    <w:p>
-      <w:r>
-        <w:t>The Wizard MUST provide the easiest, simplest deployment options requiring the least amount of configuration as the default.</w:t>
-      </w:r>
-    </w:p>
-    <w:p>
-      <w:r>
-        <w:t>The Wizard MUST show some processing indicator during installation of services; calculation and display of actual progress is OPTIONAL and the Wizard MAY simply show an indefinite wait indicator.</w:t>
-      </w:r>
-    </w:p>
-    <w:p>
-      <w:r>
-        <w:t>The Wizard MUST display any error preventing successful installation of services. The Wizard SHALL NOT perform any automated “roll back” of partially installed services so the system administrator may login interactively to check the state of the system.</w:t>
-      </w:r>
-    </w:p>
-    <w:p>
-      <w:r>
-        <w:t xml:space="preserve">The Wizard SHOULD allow a user to complete the </w:t>
-      </w:r>
-      <w:r>
-        <w:t xml:space="preserve">setup </w:t>
-      </w:r>
-      <w:r>
-        <w:t>process</w:t>
-      </w:r>
-      <w:r>
-        <w:t xml:space="preserve"> (everything prior to the actual deployment)</w:t>
-      </w:r>
-      <w:r>
-        <w:t xml:space="preserve"> in less than five minutes after it has been fully installed, defaults are used, </w:t>
-      </w:r>
-      <w:r>
-        <w:lastRenderedPageBreak/>
-        <w:t>user can read at least 250 words per minute, and user is not using the browser or operating system accessibility features. Note: this is a usability requirement, not a performance requirement, because it depends on an assumption of a “normal” user.</w:t>
-      </w:r>
-    </w:p>
-    <w:p>
-      <w:pPr>
-        <w:pStyle w:val="Heading2"/>
-      </w:pPr>
-      <w:bookmarkStart w:id="28" w:name="_Toc442707083"/>
-      <w:r>
-        <w:t>Performance</w:t>
-      </w:r>
-      <w:bookmarkEnd w:id="28"/>
-    </w:p>
-    <w:p>
-      <w:r>
-        <w:t>The Wizard self-installation SHOULD complete in less than 10 minutes on a host with the minimum hardware requirements.</w:t>
-      </w:r>
-    </w:p>
-    <w:p>
-      <w:pPr>
-        <w:pStyle w:val="Heading2"/>
-      </w:pPr>
-      <w:bookmarkStart w:id="29" w:name="_Toc442707084"/>
-      <w:r>
-        <w:t>Scalability</w:t>
+      <w:bookmarkStart w:id="29" w:name="_Toc442707085"/>
+      <w:r>
+        <w:t>Capacity</w:t>
       </w:r>
       <w:bookmarkEnd w:id="29"/>
-    </w:p>
-    <w:p>
-      <w:r>
-        <w:t xml:space="preserve">The Wizard MUST support multiple users deploying to separate environments concurrently. </w:t>
-      </w:r>
-    </w:p>
-    <w:p>
-      <w:pPr>
-        <w:pStyle w:val="Heading2"/>
-      </w:pPr>
-      <w:bookmarkStart w:id="30" w:name="_Toc442707085"/>
-      <w:r>
-        <w:t>Capacity</w:t>
-      </w:r>
-      <w:bookmarkEnd w:id="30"/>
     </w:p>
     <w:p>
       <w:r>
@@ -6653,14 +6682,27 @@
       <w:r>
         <w:t xml:space="preserve">Table </w:t>
       </w:r>
-      <w:fldSimple w:instr=" SEQ Table \* ARABIC ">
-        <w:r>
-          <w:rPr>
-            <w:noProof/>
-          </w:rPr>
-          <w:t>1</w:t>
-        </w:r>
-      </w:fldSimple>
+      <w:r>
+        <w:fldChar w:fldCharType="begin"/>
+      </w:r>
+      <w:r>
+        <w:instrText xml:space="preserve"> SEQ Table \* ARABIC </w:instrText>
+      </w:r>
+      <w:r>
+        <w:fldChar w:fldCharType="separate"/>
+      </w:r>
+      <w:r>
+        <w:rPr>
+          <w:noProof/>
+        </w:rPr>
+        <w:t>1</w:t>
+      </w:r>
+      <w:r>
+        <w:rPr>
+          <w:noProof/>
+        </w:rPr>
+        <w:fldChar w:fldCharType="end"/>
+      </w:r>
       <w:r>
         <w:t xml:space="preserve"> Capacity Requirements for Quick Start</w:t>
       </w:r>
@@ -6893,16 +6935,30 @@
         <w:keepNext/>
       </w:pPr>
       <w:r>
+        <w:lastRenderedPageBreak/>
         <w:t xml:space="preserve">Table </w:t>
       </w:r>
-      <w:fldSimple w:instr=" SEQ Table \* ARABIC ">
-        <w:r>
-          <w:rPr>
-            <w:noProof/>
-          </w:rPr>
-          <w:t>2</w:t>
-        </w:r>
-      </w:fldSimple>
+      <w:r>
+        <w:fldChar w:fldCharType="begin"/>
+      </w:r>
+      <w:r>
+        <w:instrText xml:space="preserve"> SEQ Table \* ARABIC </w:instrText>
+      </w:r>
+      <w:r>
+        <w:fldChar w:fldCharType="separate"/>
+      </w:r>
+      <w:r>
+        <w:rPr>
+          <w:noProof/>
+        </w:rPr>
+        <w:t>2</w:t>
+      </w:r>
+      <w:r>
+        <w:rPr>
+          <w:noProof/>
+        </w:rPr>
+        <w:fldChar w:fldCharType="end"/>
+      </w:r>
       <w:r>
         <w:t xml:space="preserve"> Capacity Requirements for CIT Components</w:t>
       </w:r>
@@ -7173,20 +7229,82 @@
     <w:p/>
     <w:p>
       <w:pPr>
+        <w:pStyle w:val="Heading2"/>
+      </w:pPr>
+      <w:bookmarkStart w:id="30" w:name="_Toc442707091"/>
+      <w:r>
+        <w:t>Security</w:t>
+      </w:r>
+      <w:bookmarkEnd w:id="30"/>
+    </w:p>
+    <w:p>
+      <w:r>
+        <w:t>The Wizard MUST NOT permanently store any user-provided login credentials such as root password or SSH keys - all such credenti</w:t>
+      </w:r>
+      <w:r>
+        <w:t>als must be discarded within a user-specified period of time after an order is complete.</w:t>
+      </w:r>
+    </w:p>
+    <w:p>
+      <w:r>
+        <w:t xml:space="preserve">The Wizard SHALL </w:t>
+      </w:r>
+      <w:r>
+        <w:t xml:space="preserve">allow anonymous access via the user interface and network API. </w:t>
+      </w:r>
+    </w:p>
+    <w:p>
+      <w:pPr>
+        <w:tabs>
+          <w:tab w:val="left" w:pos="5970"/>
+        </w:tabs>
+      </w:pPr>
+      <w:r>
+        <w:t>WHEN a user loads the application, the Wizard SHALL NOT display a login screen.</w:t>
+      </w:r>
+    </w:p>
+    <w:p>
+      <w:r>
+        <w:t xml:space="preserve">The Wizard SHALL allow authenticated access via the network API. </w:t>
+      </w:r>
+    </w:p>
+    <w:p>
+      <w:r>
+        <w:t xml:space="preserve">The Wizard SHALL require the user to enter </w:t>
+      </w:r>
+      <w:r>
+        <w:t>login credentials for deploying components to any host (including root pass</w:t>
+      </w:r>
+      <w:r>
+        <w:t>word for localhost deployment).</w:t>
+      </w:r>
+    </w:p>
+    <w:p>
+      <w:r>
+        <w:t xml:space="preserve">WHERE two or more anonymous or authenticated users access the Wizard, IF a user requests to view, cancel, or export an order that was not created by that user, THEN the Wizard SHALL deny the request. </w:t>
+      </w:r>
+    </w:p>
+    <w:p>
+      <w:pPr>
         <w:rPr>
           <w:rStyle w:val="SubtleEmphasis"/>
+          <w:i w:val="0"/>
+          <w:iCs w:val="0"/>
+          <w:color w:val="auto"/>
         </w:rPr>
       </w:pPr>
+      <w:bookmarkStart w:id="31" w:name="_GoBack"/>
+      <w:bookmarkEnd w:id="31"/>
     </w:p>
     <w:p>
       <w:pPr>
         <w:pStyle w:val="Heading2"/>
       </w:pPr>
-      <w:bookmarkStart w:id="31" w:name="_Toc442707086"/>
+      <w:bookmarkStart w:id="32" w:name="_Toc442707086"/>
       <w:r>
         <w:t>Availability</w:t>
       </w:r>
-      <w:bookmarkEnd w:id="31"/>
+      <w:bookmarkEnd w:id="32"/>
     </w:p>
     <w:p>
       <w:r>
@@ -7197,11 +7315,11 @@
       <w:pPr>
         <w:pStyle w:val="Heading2"/>
       </w:pPr>
-      <w:bookmarkStart w:id="32" w:name="_Toc442707087"/>
+      <w:bookmarkStart w:id="33" w:name="_Toc442707087"/>
       <w:r>
         <w:t>Reliability</w:t>
       </w:r>
-      <w:bookmarkEnd w:id="32"/>
+      <w:bookmarkEnd w:id="33"/>
     </w:p>
     <w:p>
       <w:r>
@@ -7225,6 +7343,7 @@
     </w:p>
     <w:p>
       <w:r>
+        <w:lastRenderedPageBreak/>
         <w:t xml:space="preserve">The Wizard MAY fail if specified remote hosts do not have sufficient memory or disk space for the components to be installed on them.  </w:t>
       </w:r>
     </w:p>
@@ -7237,11 +7356,11 @@
       <w:pPr>
         <w:pStyle w:val="Heading2"/>
       </w:pPr>
-      <w:bookmarkStart w:id="33" w:name="_Toc442707088"/>
+      <w:bookmarkStart w:id="34" w:name="_Toc442707088"/>
       <w:r>
         <w:t>Recoverability</w:t>
       </w:r>
-      <w:bookmarkEnd w:id="33"/>
+      <w:bookmarkEnd w:id="34"/>
     </w:p>
     <w:p>
       <w:r>
@@ -7257,11 +7376,11 @@
       <w:pPr>
         <w:pStyle w:val="Heading2"/>
       </w:pPr>
-      <w:bookmarkStart w:id="34" w:name="_Toc442707089"/>
+      <w:bookmarkStart w:id="35" w:name="_Toc442707089"/>
       <w:r>
         <w:t>Maintainability</w:t>
       </w:r>
-      <w:bookmarkEnd w:id="34"/>
+      <w:bookmarkEnd w:id="35"/>
     </w:p>
     <w:p>
       <w:r>
@@ -7311,75 +7430,55 @@
       <w:pPr>
         <w:pStyle w:val="Heading2"/>
       </w:pPr>
-      <w:bookmarkStart w:id="35" w:name="_Toc442707090"/>
+      <w:bookmarkStart w:id="36" w:name="_Toc442707090"/>
+      <w:r>
+        <w:t>Serviceability</w:t>
+      </w:r>
+      <w:bookmarkEnd w:id="36"/>
+    </w:p>
+    <w:p>
+      <w:r>
+        <w:t>The Wizard MUST allow an administrator to update the installers by copying them to a designated location.</w:t>
+      </w:r>
+    </w:p>
+    <w:p>
+      <w:r>
+        <w:t>The Wizard MUST allow an administrator to view and edit its configuration file and restart the server for the changes to take effect.</w:t>
+      </w:r>
+    </w:p>
+    <w:p>
+      <w:r>
+        <w:t xml:space="preserve">The Wizard MUST NOT require any routine service by the administrator </w:t>
+      </w:r>
+      <w:r>
+        <w:t>beyond ensuring sufficient memory and disk space is available in accordance with the capacity specification.</w:t>
+      </w:r>
+    </w:p>
+    <w:p>
+      <w:pPr>
+        <w:pStyle w:val="Heading2"/>
+      </w:pPr>
+      <w:bookmarkStart w:id="37" w:name="_Toc442707092"/>
+      <w:r>
+        <w:t>Regulatory</w:t>
+      </w:r>
+      <w:bookmarkEnd w:id="37"/>
+    </w:p>
+    <w:p>
+      <w:r>
+        <w:t>The Wizard MUST qualify for ex</w:t>
+      </w:r>
+      <w:r>
+        <w:t>port outside the United States.</w:t>
+      </w:r>
+    </w:p>
+    <w:p>
+      <w:pPr>
+        <w:pStyle w:val="Heading2"/>
+      </w:pPr>
+      <w:bookmarkStart w:id="38" w:name="_Toc442707093"/>
       <w:r>
         <w:lastRenderedPageBreak/>
-        <w:t>Serviceability</w:t>
-      </w:r>
-      <w:bookmarkEnd w:id="35"/>
-    </w:p>
-    <w:p>
-      <w:r>
-        <w:t>The Wizard MUST allow an administrator to update the installers by copying them to a designated location.</w:t>
-      </w:r>
-    </w:p>
-    <w:p>
-      <w:r>
-        <w:t>The Wizard MUST allow an administrator to view and edit its configuration file and restart the server for the changes to take effect.</w:t>
-      </w:r>
-    </w:p>
-    <w:p>
-      <w:r>
-        <w:t xml:space="preserve">The Wizard MUST NOT require any routine service by the administrator </w:t>
-      </w:r>
-      <w:r>
-        <w:t>beyond ensuring sufficient memory and disk space is available in accordance with the capacity specification.</w:t>
-      </w:r>
-    </w:p>
-    <w:p/>
-    <w:p/>
-    <w:p>
-      <w:pPr>
-        <w:pStyle w:val="Heading2"/>
-      </w:pPr>
-      <w:bookmarkStart w:id="36" w:name="_Toc442707091"/>
-      <w:r>
-        <w:t>Security</w:t>
-      </w:r>
-      <w:bookmarkEnd w:id="36"/>
-    </w:p>
-    <w:p>
-      <w:r>
-        <w:t>The Wizard MUST NOT permanently store any user-provided login credentials such as root password or SSH keys - all such credentials must be discarded after use.</w:t>
-      </w:r>
-    </w:p>
-    <w:p>
-      <w:r>
-        <w:t>The Wizard SHALL NOT require the user to login to the Wizard itself because there is no stored data to protect - user must have login credentials for deploying components to any host (including root password for localhost deployment).</w:t>
-      </w:r>
-    </w:p>
-    <w:p>
-      <w:pPr>
-        <w:pStyle w:val="Heading2"/>
-      </w:pPr>
-      <w:bookmarkStart w:id="37" w:name="_Toc442707092"/>
-      <w:r>
-        <w:t>Regulatory</w:t>
-      </w:r>
-      <w:bookmarkEnd w:id="37"/>
-    </w:p>
-    <w:p>
-      <w:r>
-        <w:t>The Wizard MUST qualify for export outside the United States.</w:t>
-      </w:r>
-    </w:p>
-    <w:p/>
-    <w:p>
-      <w:pPr>
-        <w:pStyle w:val="Heading2"/>
-      </w:pPr>
-      <w:bookmarkStart w:id="38" w:name="_Toc442707093"/>
-      <w:r>
         <w:t>Manageability</w:t>
       </w:r>
       <w:bookmarkEnd w:id="38"/>
@@ -7416,14 +7515,27 @@
       <w:r>
         <w:t xml:space="preserve">Table </w:t>
       </w:r>
-      <w:fldSimple w:instr=" SEQ Table \* ARABIC ">
-        <w:r>
-          <w:rPr>
-            <w:noProof/>
-          </w:rPr>
-          <w:t>3</w:t>
-        </w:r>
-      </w:fldSimple>
+      <w:r>
+        <w:fldChar w:fldCharType="begin"/>
+      </w:r>
+      <w:r>
+        <w:instrText xml:space="preserve"> SEQ Table \* ARABIC </w:instrText>
+      </w:r>
+      <w:r>
+        <w:fldChar w:fldCharType="separate"/>
+      </w:r>
+      <w:r>
+        <w:rPr>
+          <w:noProof/>
+        </w:rPr>
+        <w:t>3</w:t>
+      </w:r>
+      <w:r>
+        <w:rPr>
+          <w:noProof/>
+        </w:rPr>
+        <w:fldChar w:fldCharType="end"/>
+      </w:r>
       <w:r>
         <w:t xml:space="preserve"> Default and alternate port numbers</w:t>
       </w:r>
@@ -7571,7 +7683,6 @@
           </w:p>
           <w:p>
             <w:r>
-              <w:lastRenderedPageBreak/>
               <w:t>https:8443</w:t>
             </w:r>
           </w:p>
@@ -7582,13 +7693,11 @@
           </w:tcPr>
           <w:p>
             <w:r>
-              <w:lastRenderedPageBreak/>
               <w:t>http:18080</w:t>
             </w:r>
           </w:p>
           <w:p>
             <w:r>
-              <w:lastRenderedPageBreak/>
               <w:t>https:18443</w:t>
             </w:r>
           </w:p>
@@ -7606,7 +7715,6 @@
           </w:tcPr>
           <w:p>
             <w:r>
-              <w:lastRenderedPageBreak/>
               <w:t>Trust Director</w:t>
             </w:r>
           </w:p>
@@ -7803,16 +7911,30 @@
         <w:keepNext/>
       </w:pPr>
       <w:r>
+        <w:lastRenderedPageBreak/>
         <w:t xml:space="preserve">Table </w:t>
       </w:r>
-      <w:fldSimple w:instr=" SEQ Table \* ARABIC ">
-        <w:r>
-          <w:rPr>
-            <w:noProof/>
-          </w:rPr>
-          <w:t>4</w:t>
-        </w:r>
-      </w:fldSimple>
+      <w:r>
+        <w:fldChar w:fldCharType="begin"/>
+      </w:r>
+      <w:r>
+        <w:instrText xml:space="preserve"> SEQ Table \* ARABIC </w:instrText>
+      </w:r>
+      <w:r>
+        <w:fldChar w:fldCharType="separate"/>
+      </w:r>
+      <w:r>
+        <w:rPr>
+          <w:noProof/>
+        </w:rPr>
+        <w:t>4</w:t>
+      </w:r>
+      <w:r>
+        <w:rPr>
+          <w:noProof/>
+        </w:rPr>
+        <w:fldChar w:fldCharType="end"/>
+      </w:r>
       <w:r>
         <w:t xml:space="preserve"> </w:t>
       </w:r>
@@ -8184,7 +8306,6 @@
           </w:tcPr>
           <w:p>
             <w:r>
-              <w:lastRenderedPageBreak/>
               <w:t>Manageability</w:t>
             </w:r>
           </w:p>
@@ -8399,6 +8520,7 @@
         <w:rPr>
           <w:b/>
         </w:rPr>
+        <w:lastRenderedPageBreak/>
         <w:t>attestation-</w:t>
       </w:r>
       <w:proofErr w:type="spellStart"/>
@@ -8755,6 +8877,7 @@
         <w:rPr>
           <w:b/>
         </w:rPr>
+        <w:lastRenderedPageBreak/>
         <w:t xml:space="preserve">SINGLE_HOST: </w:t>
       </w:r>
       <w:r>
@@ -8875,7 +8998,6 @@
           <w:b/>
           <w:u w:val="single"/>
         </w:rPr>
-        <w:lastRenderedPageBreak/>
         <w:t>Attestation</w:t>
       </w:r>
     </w:p>
@@ -9146,6 +9268,7 @@
       </w:pPr>
       <w:bookmarkStart w:id="46" w:name="_Toc442707101"/>
       <w:r>
+        <w:lastRenderedPageBreak/>
         <w:t xml:space="preserve">Appendix </w:t>
       </w:r>
       <w:r>
@@ -9187,7 +9310,6 @@
         <w:rPr>
           <w:noProof/>
         </w:rPr>
-        <w:lastRenderedPageBreak/>
         <w:drawing>
           <wp:inline distT="0" distB="0" distL="0" distR="0" wp14:anchorId="7EF9EA89" wp14:editId="54A781F4">
             <wp:extent cx="3291840" cy="2979420"/>
@@ -9245,6 +9367,7 @@
         <w:rPr>
           <w:noProof/>
         </w:rPr>
+        <w:lastRenderedPageBreak/>
         <w:drawing>
           <wp:inline distT="0" distB="0" distL="0" distR="0" wp14:anchorId="7D944915" wp14:editId="3CC4A97C">
             <wp:extent cx="3162300" cy="3413760"/>
@@ -9290,7 +9413,6 @@
       </w:pPr>
       <w:bookmarkStart w:id="49" w:name="_Toc442707104"/>
       <w:r>
-        <w:lastRenderedPageBreak/>
         <w:t>Select layout</w:t>
       </w:r>
       <w:bookmarkEnd w:id="49"/>
@@ -9364,6 +9486,7 @@
       </w:pPr>
       <w:bookmarkStart w:id="50" w:name="_Toc442707105"/>
       <w:r>
+        <w:lastRenderedPageBreak/>
         <w:t>Settings</w:t>
       </w:r>
       <w:bookmarkEnd w:id="50"/>
@@ -9382,7 +9505,6 @@
         <w:rPr>
           <w:noProof/>
         </w:rPr>
-        <w:lastRenderedPageBreak/>
         <w:drawing>
           <wp:anchor distT="0" distB="0" distL="114300" distR="114300" simplePos="0" relativeHeight="251659264" behindDoc="0" locked="0" layoutInCell="1" allowOverlap="1" wp14:anchorId="5648B98E" wp14:editId="3F03518E">
             <wp:simplePos x="0" y="0"/>
@@ -10000,14 +10122,27 @@
       <w:r>
         <w:t xml:space="preserve">Table </w:t>
       </w:r>
-      <w:fldSimple w:instr=" SEQ Table \* ARABIC ">
-        <w:r>
-          <w:rPr>
-            <w:noProof/>
-          </w:rPr>
-          <w:t>5</w:t>
-        </w:r>
-      </w:fldSimple>
+      <w:r>
+        <w:fldChar w:fldCharType="begin"/>
+      </w:r>
+      <w:r>
+        <w:instrText xml:space="preserve"> SEQ Table \* ARABIC </w:instrText>
+      </w:r>
+      <w:r>
+        <w:fldChar w:fldCharType="separate"/>
+      </w:r>
+      <w:r>
+        <w:rPr>
+          <w:noProof/>
+        </w:rPr>
+        <w:t>5</w:t>
+      </w:r>
+      <w:r>
+        <w:rPr>
+          <w:noProof/>
+        </w:rPr>
+        <w:fldChar w:fldCharType="end"/>
+      </w:r>
       <w:r>
         <w:t xml:space="preserve"> Example IP addresses</w:t>
       </w:r>
@@ -17986,7 +18121,7 @@
       <w:rPr>
         <w:noProof/>
       </w:rPr>
-      <w:t>2</w:t>
+      <w:t>12</w:t>
     </w:r>
     <w:r>
       <w:rPr>
@@ -23788,7 +23923,7 @@
 </file>
 
 <file path=customXml/itemProps1.xml><?xml version="1.0" encoding="utf-8"?>
-<ds:datastoreItem xmlns:ds="http://schemas.openxmlformats.org/officeDocument/2006/customXml" ds:itemID="{0B70C54A-F47E-4A22-B38B-0D7A283FC58F}">
+<ds:datastoreItem xmlns:ds="http://schemas.openxmlformats.org/officeDocument/2006/customXml" ds:itemID="{1887D6C5-D7AA-4E21-8DC2-8E859142CF0D}">
   <ds:schemaRefs>
     <ds:schemaRef ds:uri="http://schemas.openxmlformats.org/officeDocument/2006/bibliography"/>
   </ds:schemaRefs>

</xml_diff>